<commit_message>
Revisão e pontos finais
</commit_message>
<xml_diff>
--- a/DOCUMENTAÇÃO/Documentação - Projeto-Individual.docx
+++ b/DOCUMENTAÇÃO/Documentação - Projeto-Individual.docx
@@ -128,7 +128,15 @@
         <w:jc w:val="center"/>
       </w:pPr>
       <w:r>
-        <w:t>Projeto Individual: Elden Ring</w:t>
+        <w:t xml:space="preserve">Projeto Individual: </w:t>
+      </w:r>
+      <w:proofErr w:type="spellStart"/>
+      <w:r>
+        <w:t>Elden</w:t>
+      </w:r>
+      <w:proofErr w:type="spellEnd"/>
+      <w:r>
+        <w:t xml:space="preserve"> Ring</w:t>
       </w:r>
     </w:p>
     <w:p>
@@ -456,23 +464,7 @@
                 <w:rFonts w:eastAsia="Arial" w:cs="Arial"/>
                 <w:noProof/>
               </w:rPr>
-              <w:t>JUSTIFIC</w:t>
-            </w:r>
-            <w:r>
-              <w:rPr>
-                <w:rStyle w:val="Hyperlink"/>
-                <w:rFonts w:eastAsia="Arial" w:cs="Arial"/>
-                <w:noProof/>
-              </w:rPr>
-              <w:t>A</w:t>
-            </w:r>
-            <w:r>
-              <w:rPr>
-                <w:rStyle w:val="Hyperlink"/>
-                <w:rFonts w:eastAsia="Arial" w:cs="Arial"/>
-                <w:noProof/>
-              </w:rPr>
-              <w:t>TIVA</w:t>
+              <w:t>JUSTIFICATIVA</w:t>
             </w:r>
             <w:r>
               <w:rPr>
@@ -1265,7 +1257,49 @@
         <w:rPr>
           <w:rFonts w:ascii="Arial" w:eastAsia="Arial" w:hAnsi="Arial" w:cs="Arial"/>
         </w:rPr>
-        <w:t xml:space="preserve">O tema do meu Projeto Individual será referente ao jogo Elden Ring que é um jogo da franquia Souls conhecida pela dificuldade dos jogos, desenvolvido pela Bandai Namco e pela From Software o jogo em questão foi lançado em </w:t>
+        <w:t xml:space="preserve">O tema do meu Projeto Individual será referente ao jogo </w:t>
+      </w:r>
+      <w:proofErr w:type="spellStart"/>
+      <w:r>
+        <w:rPr>
+          <w:rFonts w:ascii="Arial" w:eastAsia="Arial" w:hAnsi="Arial" w:cs="Arial"/>
+        </w:rPr>
+        <w:t>Elden</w:t>
+      </w:r>
+      <w:proofErr w:type="spellEnd"/>
+      <w:r>
+        <w:rPr>
+          <w:rFonts w:ascii="Arial" w:eastAsia="Arial" w:hAnsi="Arial" w:cs="Arial"/>
+        </w:rPr>
+        <w:t xml:space="preserve"> Ring que é um jogo da franquia Souls conhecida pela dificuldade dos jogos, desenvolvido pela Bandai </w:t>
+      </w:r>
+      <w:proofErr w:type="spellStart"/>
+      <w:r>
+        <w:rPr>
+          <w:rFonts w:ascii="Arial" w:eastAsia="Arial" w:hAnsi="Arial" w:cs="Arial"/>
+        </w:rPr>
+        <w:t>Namco</w:t>
+      </w:r>
+      <w:proofErr w:type="spellEnd"/>
+      <w:r>
+        <w:rPr>
+          <w:rFonts w:ascii="Arial" w:eastAsia="Arial" w:hAnsi="Arial" w:cs="Arial"/>
+        </w:rPr>
+        <w:t xml:space="preserve"> e pela </w:t>
+      </w:r>
+      <w:proofErr w:type="spellStart"/>
+      <w:r>
+        <w:rPr>
+          <w:rFonts w:ascii="Arial" w:eastAsia="Arial" w:hAnsi="Arial" w:cs="Arial"/>
+        </w:rPr>
+        <w:t>From</w:t>
+      </w:r>
+      <w:proofErr w:type="spellEnd"/>
+      <w:r>
+        <w:rPr>
+          <w:rFonts w:ascii="Arial" w:eastAsia="Arial" w:hAnsi="Arial" w:cs="Arial"/>
+        </w:rPr>
+        <w:t xml:space="preserve"> Software o jogo em questão foi lançado em </w:t>
       </w:r>
       <w:r>
         <w:rPr>
@@ -1353,11 +1387,16 @@
         <w:t>s</w:t>
       </w:r>
       <w:r>
-        <w:t xml:space="preserve"> imersivas, boss fig</w:t>
+        <w:t xml:space="preserve"> imersivas, boss </w:t>
+      </w:r>
+      <w:proofErr w:type="spellStart"/>
+      <w:r>
+        <w:t>fig</w:t>
       </w:r>
       <w:r>
         <w:t>hts</w:t>
       </w:r>
+      <w:proofErr w:type="spellEnd"/>
       <w:r>
         <w:t xml:space="preserve"> incríveis</w:t>
       </w:r>
@@ -1391,7 +1430,23 @@
           <w:b/>
           <w:bCs/>
         </w:rPr>
-        <w:t>Anel Prístino (Elden Ring)</w:t>
+        <w:t>Anel Prístino (</w:t>
+      </w:r>
+      <w:proofErr w:type="spellStart"/>
+      <w:r>
+        <w:rPr>
+          <w:b/>
+          <w:bCs/>
+        </w:rPr>
+        <w:t>Elden</w:t>
+      </w:r>
+      <w:proofErr w:type="spellEnd"/>
+      <w:r>
+        <w:rPr>
+          <w:b/>
+          <w:bCs/>
+        </w:rPr>
+        <w:t xml:space="preserve"> Ring)</w:t>
       </w:r>
       <w:r>
         <w:t>. Os jogadores controlam um </w:t>
@@ -1447,7 +1502,15 @@
         <w:t>Criação do Anel Prístino:</w:t>
       </w:r>
       <w:r>
-        <w:t> A Grande Vontade (uma entidade exterior) distribuiu sua graça pelas Terras Intermédias através do Anel Prístino e da Árvore Dourada (Erdtree).</w:t>
+        <w:t> A Grande Vontade (uma entidade exterior) distribuiu sua graça pelas Terras Intermédias através do Anel Prístino e da Árvore Dourada (</w:t>
+      </w:r>
+      <w:proofErr w:type="spellStart"/>
+      <w:r>
+        <w:t>Erdtree</w:t>
+      </w:r>
+      <w:proofErr w:type="spellEnd"/>
+      <w:r>
+        <w:t>).</w:t>
       </w:r>
     </w:p>
     <w:p>
@@ -1464,10 +1527,34 @@
           <w:b/>
           <w:bCs/>
         </w:rPr>
-        <w:t>A Rainha Marika e a Grande Ruptura:</w:t>
-      </w:r>
-      <w:r>
-        <w:t> A Rainha Marika, que detinha o poder do Anel, o quebrou, levando a uma guerra entre os semideuses por seus fragmentos (as Grandes Runas).</w:t>
+        <w:t xml:space="preserve">A Rainha </w:t>
+      </w:r>
+      <w:proofErr w:type="spellStart"/>
+      <w:r>
+        <w:rPr>
+          <w:b/>
+          <w:bCs/>
+        </w:rPr>
+        <w:t>Marika</w:t>
+      </w:r>
+      <w:proofErr w:type="spellEnd"/>
+      <w:r>
+        <w:rPr>
+          <w:b/>
+          <w:bCs/>
+        </w:rPr>
+        <w:t xml:space="preserve"> e a Grande Ruptura:</w:t>
+      </w:r>
+      <w:r>
+        <w:t xml:space="preserve"> A Rainha </w:t>
+      </w:r>
+      <w:proofErr w:type="spellStart"/>
+      <w:r>
+        <w:t>Marika</w:t>
+      </w:r>
+      <w:proofErr w:type="spellEnd"/>
+      <w:r>
+        <w:t>, que detinha o poder do Anel, o quebrou, levando a uma guerra entre os semideuses por seus fragmentos (as Grandes Runas).</w:t>
       </w:r>
     </w:p>
     <w:p>
@@ -1531,7 +1618,71 @@
           <w:i/>
           <w:iCs/>
         </w:rPr>
-        <w:t>The Legend of Zelda: Breath of the Wild</w:t>
+        <w:t xml:space="preserve">The Legend </w:t>
+      </w:r>
+      <w:proofErr w:type="spellStart"/>
+      <w:r>
+        <w:rPr>
+          <w:i/>
+          <w:iCs/>
+        </w:rPr>
+        <w:t>of</w:t>
+      </w:r>
+      <w:proofErr w:type="spellEnd"/>
+      <w:r>
+        <w:rPr>
+          <w:i/>
+          <w:iCs/>
+        </w:rPr>
+        <w:t xml:space="preserve"> Zelda: </w:t>
+      </w:r>
+      <w:proofErr w:type="spellStart"/>
+      <w:r>
+        <w:rPr>
+          <w:i/>
+          <w:iCs/>
+        </w:rPr>
+        <w:t>Breath</w:t>
+      </w:r>
+      <w:proofErr w:type="spellEnd"/>
+      <w:r>
+        <w:rPr>
+          <w:i/>
+          <w:iCs/>
+        </w:rPr>
+        <w:t xml:space="preserve"> </w:t>
+      </w:r>
+      <w:proofErr w:type="spellStart"/>
+      <w:r>
+        <w:rPr>
+          <w:i/>
+          <w:iCs/>
+        </w:rPr>
+        <w:t>of</w:t>
+      </w:r>
+      <w:proofErr w:type="spellEnd"/>
+      <w:r>
+        <w:rPr>
+          <w:i/>
+          <w:iCs/>
+        </w:rPr>
+        <w:t xml:space="preserve"> </w:t>
+      </w:r>
+      <w:proofErr w:type="spellStart"/>
+      <w:r>
+        <w:rPr>
+          <w:i/>
+          <w:iCs/>
+        </w:rPr>
+        <w:t>the</w:t>
+      </w:r>
+      <w:proofErr w:type="spellEnd"/>
+      <w:r>
+        <w:rPr>
+          <w:i/>
+          <w:iCs/>
+        </w:rPr>
+        <w:t xml:space="preserve"> Wild</w:t>
       </w:r>
       <w:r>
         <w:t>.</w:t>
@@ -1580,7 +1731,15 @@
         <w:t>os fragmentos</w:t>
       </w:r>
       <w:r>
-        <w:t xml:space="preserve"> do Elden Ring. </w:t>
+        <w:t xml:space="preserve"> do </w:t>
+      </w:r>
+      <w:proofErr w:type="spellStart"/>
+      <w:r>
+        <w:t>Elden</w:t>
+      </w:r>
+      <w:proofErr w:type="spellEnd"/>
+      <w:r>
+        <w:t xml:space="preserve"> Ring. </w:t>
       </w:r>
     </w:p>
     <w:p>
@@ -1789,7 +1948,49 @@
         <w:rPr>
           <w:rFonts w:ascii="Arial" w:eastAsia="Arial" w:hAnsi="Arial" w:cs="Arial"/>
         </w:rPr>
-        <w:t xml:space="preserve">O tema do meu Projeto Individual será referente ao jogo Elden Ring que é um jogo da franquia Souls conhecida pela dificuldade dos jogos, desenvolvido pela Bandai Namco e pela From Software o jogo em questão foi lançado em </w:t>
+        <w:t xml:space="preserve">O tema do meu Projeto Individual será referente ao jogo </w:t>
+      </w:r>
+      <w:proofErr w:type="spellStart"/>
+      <w:r>
+        <w:rPr>
+          <w:rFonts w:ascii="Arial" w:eastAsia="Arial" w:hAnsi="Arial" w:cs="Arial"/>
+        </w:rPr>
+        <w:t>Elden</w:t>
+      </w:r>
+      <w:proofErr w:type="spellEnd"/>
+      <w:r>
+        <w:rPr>
+          <w:rFonts w:ascii="Arial" w:eastAsia="Arial" w:hAnsi="Arial" w:cs="Arial"/>
+        </w:rPr>
+        <w:t xml:space="preserve"> Ring que é um jogo da franquia Souls conhecida pela dificuldade dos jogos, desenvolvido pela Bandai </w:t>
+      </w:r>
+      <w:proofErr w:type="spellStart"/>
+      <w:r>
+        <w:rPr>
+          <w:rFonts w:ascii="Arial" w:eastAsia="Arial" w:hAnsi="Arial" w:cs="Arial"/>
+        </w:rPr>
+        <w:t>Namco</w:t>
+      </w:r>
+      <w:proofErr w:type="spellEnd"/>
+      <w:r>
+        <w:rPr>
+          <w:rFonts w:ascii="Arial" w:eastAsia="Arial" w:hAnsi="Arial" w:cs="Arial"/>
+        </w:rPr>
+        <w:t xml:space="preserve"> e pela </w:t>
+      </w:r>
+      <w:proofErr w:type="spellStart"/>
+      <w:r>
+        <w:rPr>
+          <w:rFonts w:ascii="Arial" w:eastAsia="Arial" w:hAnsi="Arial" w:cs="Arial"/>
+        </w:rPr>
+        <w:t>From</w:t>
+      </w:r>
+      <w:proofErr w:type="spellEnd"/>
+      <w:r>
+        <w:rPr>
+          <w:rFonts w:ascii="Arial" w:eastAsia="Arial" w:hAnsi="Arial" w:cs="Arial"/>
+        </w:rPr>
+        <w:t xml:space="preserve"> Software o jogo em questão foi lançado em </w:t>
       </w:r>
       <w:r>
         <w:rPr>
@@ -1801,13 +2002,7 @@
         <w:rPr>
           <w:rFonts w:ascii="Arial" w:eastAsia="Arial" w:hAnsi="Arial" w:cs="Arial"/>
         </w:rPr>
-        <w:t xml:space="preserve"> e ganhou o prêmio de jogo do ano</w:t>
-      </w:r>
-      <w:r>
-        <w:rPr>
-          <w:rFonts w:ascii="Arial" w:eastAsia="Arial" w:hAnsi="Arial" w:cs="Arial"/>
-        </w:rPr>
-        <w:t>, onde</w:t>
+        <w:t xml:space="preserve"> e ganhou o prêmio de jogo do ano, onde</w:t>
       </w:r>
       <w:r>
         <w:rPr>
@@ -1819,13 +2014,7 @@
         <w:rPr>
           <w:rFonts w:ascii="Arial" w:eastAsia="Arial" w:hAnsi="Arial" w:cs="Arial"/>
         </w:rPr>
-        <w:t>transmitir a minha paixão e aprendizados que adquiri com esse jogo</w:t>
-      </w:r>
-      <w:r>
-        <w:rPr>
-          <w:rFonts w:ascii="Arial" w:eastAsia="Arial" w:hAnsi="Arial" w:cs="Arial"/>
-        </w:rPr>
-        <w:t>.</w:t>
+        <w:t>transmitir a minha paixão e aprendizados que adquiri com esse jogo.</w:t>
       </w:r>
     </w:p>
     <w:p>
@@ -2126,6 +2315,151 @@
         </w:rPr>
         <w:t>Disponibilizar suporte técnico remoto e manual de uso para o cliente durante o período de 60 dias.</w:t>
       </w:r>
+      <w:r>
+        <w:rPr>
+          <w:rFonts w:ascii="Arial" w:eastAsia="Arial" w:hAnsi="Arial" w:cs="Arial"/>
+        </w:rPr>
+        <w:br w:type="page"/>
+      </w:r>
+    </w:p>
+    <w:p>
+      <w:pPr>
+        <w:spacing w:after="0" w:line="360" w:lineRule="auto"/>
+        <w:jc w:val="both"/>
+        <w:rPr>
+          <w:rFonts w:ascii="Arial" w:eastAsia="Arial" w:hAnsi="Arial" w:cs="Arial"/>
+          <w:b/>
+          <w:bCs/>
+          <w:sz w:val="32"/>
+          <w:szCs w:val="32"/>
+        </w:rPr>
+      </w:pPr>
+      <w:r>
+        <w:rPr>
+          <w:rFonts w:ascii="Arial" w:eastAsia="Arial" w:hAnsi="Arial" w:cs="Arial"/>
+          <w:b/>
+          <w:bCs/>
+          <w:sz w:val="32"/>
+          <w:szCs w:val="32"/>
+        </w:rPr>
+        <w:lastRenderedPageBreak/>
+        <w:t>Diagrama de Solução</w:t>
+      </w:r>
+    </w:p>
+    <w:p>
+      <w:pPr>
+        <w:spacing w:after="0" w:line="360" w:lineRule="auto"/>
+        <w:jc w:val="both"/>
+        <w:rPr>
+          <w:rFonts w:ascii="Arial" w:eastAsia="Arial" w:hAnsi="Arial" w:cs="Arial"/>
+        </w:rPr>
+      </w:pPr>
+      <w:r>
+        <w:rPr>
+          <w:rFonts w:ascii="Arial" w:eastAsia="Arial" w:hAnsi="Arial" w:cs="Arial"/>
+          <w:b/>
+          <w:bCs/>
+          <w:sz w:val="32"/>
+          <w:szCs w:val="32"/>
+        </w:rPr>
+        <w:tab/>
+      </w:r>
+      <w:r>
+        <w:rPr>
+          <w:rFonts w:ascii="Arial" w:eastAsia="Arial" w:hAnsi="Arial" w:cs="Arial"/>
+        </w:rPr>
+        <w:t xml:space="preserve">O meu projeto traz algo divertido e dinâmico para os fãs de </w:t>
+      </w:r>
+      <w:proofErr w:type="spellStart"/>
+      <w:r>
+        <w:rPr>
+          <w:rFonts w:ascii="Arial" w:eastAsia="Arial" w:hAnsi="Arial" w:cs="Arial"/>
+        </w:rPr>
+        <w:t>elden</w:t>
+      </w:r>
+      <w:proofErr w:type="spellEnd"/>
+      <w:r>
+        <w:rPr>
+          <w:rFonts w:ascii="Arial" w:eastAsia="Arial" w:hAnsi="Arial" w:cs="Arial"/>
+        </w:rPr>
+        <w:t xml:space="preserve"> </w:t>
+      </w:r>
+      <w:proofErr w:type="spellStart"/>
+      <w:r>
+        <w:rPr>
+          <w:rFonts w:ascii="Arial" w:eastAsia="Arial" w:hAnsi="Arial" w:cs="Arial"/>
+        </w:rPr>
+        <w:t>ring</w:t>
+      </w:r>
+      <w:proofErr w:type="spellEnd"/>
+      <w:r>
+        <w:rPr>
+          <w:rFonts w:ascii="Arial" w:eastAsia="Arial" w:hAnsi="Arial" w:cs="Arial"/>
+        </w:rPr>
+        <w:t xml:space="preserve"> como para aqueles interessados no jogo que querem saber mais um pouco sobre ele.</w:t>
+      </w:r>
+    </w:p>
+    <w:p>
+      <w:pPr>
+        <w:spacing w:after="0" w:line="360" w:lineRule="auto"/>
+        <w:jc w:val="both"/>
+        <w:rPr>
+          <w:rFonts w:ascii="Arial" w:eastAsia="Arial" w:hAnsi="Arial" w:cs="Arial"/>
+        </w:rPr>
+      </w:pPr>
+      <w:r>
+        <w:rPr>
+          <w:noProof/>
+        </w:rPr>
+        <w:drawing>
+          <wp:inline distT="0" distB="0" distL="0" distR="0" wp14:anchorId="229098E3" wp14:editId="6AFA1372">
+            <wp:extent cx="5760085" cy="2997200"/>
+            <wp:effectExtent l="0" t="0" r="0" b="0"/>
+            <wp:docPr id="600772368" name="Imagem 1" descr="Uma imagem contendo Diagrama&#10;&#10;O conteúdo gerado por IA pode estar incorreto."/>
+            <wp:cNvGraphicFramePr>
+              <a:graphicFrameLocks xmlns:a="http://schemas.openxmlformats.org/drawingml/2006/main" noChangeAspect="1"/>
+            </wp:cNvGraphicFramePr>
+            <a:graphic xmlns:a="http://schemas.openxmlformats.org/drawingml/2006/main">
+              <a:graphicData uri="http://schemas.openxmlformats.org/drawingml/2006/picture">
+                <pic:pic xmlns:pic="http://schemas.openxmlformats.org/drawingml/2006/picture">
+                  <pic:nvPicPr>
+                    <pic:cNvPr id="600772368" name="Imagem 1" descr="Uma imagem contendo Diagrama&#10;&#10;O conteúdo gerado por IA pode estar incorreto."/>
+                    <pic:cNvPicPr>
+                      <a:picLocks noChangeAspect="1" noChangeArrowheads="1"/>
+                    </pic:cNvPicPr>
+                  </pic:nvPicPr>
+                  <pic:blipFill>
+                    <a:blip r:embed="rId11">
+                      <a:extLst>
+                        <a:ext uri="{28A0092B-C50C-407E-A947-70E740481C1C}">
+                          <a14:useLocalDpi xmlns:a14="http://schemas.microsoft.com/office/drawing/2010/main" val="0"/>
+                        </a:ext>
+                      </a:extLst>
+                    </a:blip>
+                    <a:srcRect/>
+                    <a:stretch>
+                      <a:fillRect/>
+                    </a:stretch>
+                  </pic:blipFill>
+                  <pic:spPr bwMode="auto">
+                    <a:xfrm>
+                      <a:off x="0" y="0"/>
+                      <a:ext cx="5760085" cy="2997200"/>
+                    </a:xfrm>
+                    <a:prstGeom prst="rect">
+                      <a:avLst/>
+                    </a:prstGeom>
+                    <a:noFill/>
+                    <a:ln>
+                      <a:noFill/>
+                    </a:ln>
+                  </pic:spPr>
+                </pic:pic>
+              </a:graphicData>
+            </a:graphic>
+          </wp:inline>
+        </w:drawing>
+      </w:r>
     </w:p>
     <w:p>
       <w:pPr>
@@ -2154,6 +2488,7 @@
       </w:pPr>
       <w:bookmarkStart w:id="15" w:name="_Toc166695520"/>
       <w:bookmarkStart w:id="16" w:name="_Toc213360408"/>
+      <w:proofErr w:type="spellStart"/>
       <w:r>
         <w:rPr>
           <w:rFonts w:ascii="Arial" w:eastAsia="Arial" w:hAnsi="Arial" w:cs="Arial"/>
@@ -2164,10 +2499,33 @@
           <w:szCs w:val="28"/>
         </w:rPr>
         <w:lastRenderedPageBreak/>
-        <w:t>Macronograma</w:t>
+        <w:t>Macro</w:t>
+      </w:r>
+      <w:r>
+        <w:rPr>
+          <w:rFonts w:ascii="Arial" w:eastAsia="Arial" w:hAnsi="Arial" w:cs="Arial"/>
+          <w:b/>
+          <w:bCs/>
+          <w:color w:val="auto"/>
+          <w:sz w:val="28"/>
+          <w:szCs w:val="28"/>
+        </w:rPr>
+        <w:t>co</w:t>
+      </w:r>
+      <w:r>
+        <w:rPr>
+          <w:rFonts w:ascii="Arial" w:eastAsia="Arial" w:hAnsi="Arial" w:cs="Arial"/>
+          <w:b/>
+          <w:bCs/>
+          <w:color w:val="auto"/>
+          <w:sz w:val="28"/>
+          <w:szCs w:val="28"/>
+        </w:rPr>
+        <w:t>nograma</w:t>
       </w:r>
       <w:bookmarkEnd w:id="15"/>
       <w:bookmarkEnd w:id="16"/>
+      <w:proofErr w:type="spellEnd"/>
     </w:p>
     <w:p>
       <w:pPr>
@@ -2560,51 +2918,6 @@
                 <w:rFonts w:ascii="Arial" w:eastAsia="Arial" w:hAnsi="Arial" w:cs="Arial"/>
               </w:rPr>
               <w:t xml:space="preserve"> dias</w:t>
-            </w:r>
-          </w:p>
-        </w:tc>
-      </w:tr>
-      <w:tr>
-        <w:trPr>
-          <w:trHeight w:val="300"/>
-        </w:trPr>
-        <w:tc>
-          <w:tcPr>
-            <w:tcW w:w="7083" w:type="dxa"/>
-          </w:tcPr>
-          <w:p>
-            <w:pPr>
-              <w:spacing w:line="360" w:lineRule="auto"/>
-              <w:jc w:val="both"/>
-              <w:rPr>
-                <w:rFonts w:ascii="Arial" w:eastAsia="Arial" w:hAnsi="Arial" w:cs="Arial"/>
-              </w:rPr>
-            </w:pPr>
-            <w:r>
-              <w:rPr>
-                <w:rFonts w:ascii="Arial" w:eastAsia="Arial" w:hAnsi="Arial" w:cs="Arial"/>
-              </w:rPr>
-              <w:t>Fornecimento de suporte técnico após período de testes</w:t>
-            </w:r>
-          </w:p>
-        </w:tc>
-        <w:tc>
-          <w:tcPr>
-            <w:tcW w:w="1978" w:type="dxa"/>
-          </w:tcPr>
-          <w:p>
-            <w:pPr>
-              <w:spacing w:line="360" w:lineRule="auto"/>
-              <w:jc w:val="both"/>
-              <w:rPr>
-                <w:rFonts w:ascii="Arial" w:eastAsia="Arial" w:hAnsi="Arial" w:cs="Arial"/>
-              </w:rPr>
-            </w:pPr>
-            <w:r>
-              <w:rPr>
-                <w:rFonts w:ascii="Arial" w:eastAsia="Arial" w:hAnsi="Arial" w:cs="Arial"/>
-              </w:rPr>
-              <w:t>60 dias</w:t>
             </w:r>
           </w:p>
         </w:tc>
@@ -3679,12 +3992,14 @@
         </w:rPr>
         <w:t xml:space="preserve"> a metodologia </w:t>
       </w:r>
+      <w:proofErr w:type="spellStart"/>
       <w:r>
         <w:rPr>
           <w:rFonts w:ascii="Arial" w:eastAsia="Arial" w:hAnsi="Arial" w:cs="Arial"/>
         </w:rPr>
         <w:t>KanBan</w:t>
       </w:r>
+      <w:proofErr w:type="spellEnd"/>
       <w:r>
         <w:rPr>
           <w:rFonts w:ascii="Arial" w:eastAsia="Arial" w:hAnsi="Arial" w:cs="Arial"/>
@@ -3707,8 +4022,16 @@
         <w:rPr>
           <w:rFonts w:ascii="Arial" w:eastAsia="Arial" w:hAnsi="Arial" w:cs="Arial"/>
         </w:rPr>
-        <w:t>de ferramentas que seguem essa metodologia como por exemplo o Trello</w:t>
-      </w:r>
+        <w:t xml:space="preserve">de ferramentas que seguem essa metodologia como por exemplo o </w:t>
+      </w:r>
+      <w:proofErr w:type="spellStart"/>
+      <w:r>
+        <w:rPr>
+          <w:rFonts w:ascii="Arial" w:eastAsia="Arial" w:hAnsi="Arial" w:cs="Arial"/>
+        </w:rPr>
+        <w:t>Trello</w:t>
+      </w:r>
+      <w:proofErr w:type="spellEnd"/>
       <w:r>
         <w:rPr>
           <w:rFonts w:ascii="Arial" w:eastAsia="Arial" w:hAnsi="Arial" w:cs="Arial"/>
@@ -3839,7 +4162,7 @@
                     <pic:cNvPicPr/>
                   </pic:nvPicPr>
                   <pic:blipFill>
-                    <a:blip r:embed="rId11"/>
+                    <a:blip r:embed="rId12"/>
                     <a:stretch>
                       <a:fillRect/>
                     </a:stretch>
@@ -3885,7 +4208,21 @@
         <w:rPr>
           <w:rFonts w:ascii="Arial" w:eastAsia="Arial" w:hAnsi="Arial" w:cs="Arial"/>
         </w:rPr>
-        <w:t xml:space="preserve"> também é demonstrada a organização dos requisitos na forma de objetivos entregáveis por meio da plataforma Trello. Dessa forma, permite-se um maior manejo de recursos humanos, melhor monitoramento do desenvolvimento do projeto e transparência.</w:t>
+        <w:t xml:space="preserve"> também é demonstrada a organização dos requisitos na forma de objetivos entregáveis por meio da plataforma </w:t>
+      </w:r>
+      <w:proofErr w:type="spellStart"/>
+      <w:r>
+        <w:rPr>
+          <w:rFonts w:ascii="Arial" w:eastAsia="Arial" w:hAnsi="Arial" w:cs="Arial"/>
+        </w:rPr>
+        <w:t>Trello</w:t>
+      </w:r>
+      <w:proofErr w:type="spellEnd"/>
+      <w:r>
+        <w:rPr>
+          <w:rFonts w:ascii="Arial" w:eastAsia="Arial" w:hAnsi="Arial" w:cs="Arial"/>
+        </w:rPr>
+        <w:t>. Dessa forma, permite-se um maior manejo de recursos humanos, melhor monitoramento do desenvolvimento do projeto e transparência.</w:t>
       </w:r>
     </w:p>
     <w:p>
@@ -3895,6 +4232,8 @@
         <w:jc w:val="both"/>
         <w:rPr>
           <w:rFonts w:ascii="Arial" w:eastAsia="Arial" w:hAnsi="Arial" w:cs="Arial"/>
+          <w:sz w:val="22"/>
+          <w:szCs w:val="22"/>
         </w:rPr>
       </w:pPr>
       <w:r>
@@ -3913,14 +4252,32 @@
           <w:sz w:val="22"/>
           <w:szCs w:val="22"/>
         </w:rPr>
-        <w:t xml:space="preserve"> Projeto sistematizado na plataforma Trello.</w:t>
+        <w:t xml:space="preserve"> Projeto sistematizado na plataforma </w:t>
+      </w:r>
+      <w:proofErr w:type="spellStart"/>
+      <w:r>
+        <w:rPr>
+          <w:rFonts w:ascii="Arial" w:eastAsia="Arial" w:hAnsi="Arial" w:cs="Arial"/>
+          <w:sz w:val="22"/>
+          <w:szCs w:val="22"/>
+        </w:rPr>
+        <w:t>Trello</w:t>
+      </w:r>
+      <w:proofErr w:type="spellEnd"/>
+      <w:r>
+        <w:rPr>
+          <w:rFonts w:ascii="Arial" w:eastAsia="Arial" w:hAnsi="Arial" w:cs="Arial"/>
+          <w:sz w:val="22"/>
+          <w:szCs w:val="22"/>
+        </w:rPr>
+        <w:t>.</w:t>
       </w:r>
     </w:p>
     <w:p>
       <w:pPr>
         <w:spacing w:line="360" w:lineRule="auto"/>
         <w:ind w:firstLine="708"/>
-        <w:jc w:val="both"/>
+        <w:jc w:val="center"/>
         <w:rPr>
           <w:rFonts w:ascii="Arial" w:eastAsia="Arial" w:hAnsi="Arial" w:cs="Arial"/>
         </w:rPr>
@@ -3930,10 +4287,18 @@
           <w:rFonts w:ascii="Arial" w:eastAsia="Arial" w:hAnsi="Arial" w:cs="Arial"/>
         </w:rPr>
         <w:drawing>
-          <wp:inline distT="0" distB="0" distL="0" distR="0" wp14:anchorId="6CE0B9B6" wp14:editId="5326FE14">
-            <wp:extent cx="4400985" cy="2263140"/>
-            <wp:effectExtent l="0" t="0" r="0" b="3810"/>
-            <wp:docPr id="170784350" name="Imagem 1" descr="Tela de celular com aplicativo aberto&#10;&#10;O conteúdo gerado por IA pode estar incorreto."/>
+          <wp:anchor distT="0" distB="0" distL="114300" distR="114300" simplePos="0" relativeHeight="251658240" behindDoc="1" locked="0" layoutInCell="1" allowOverlap="1" wp14:anchorId="387610D1" wp14:editId="482CFF56">
+            <wp:simplePos x="0" y="0"/>
+            <wp:positionH relativeFrom="column">
+              <wp:posOffset>596265</wp:posOffset>
+            </wp:positionH>
+            <wp:positionV relativeFrom="paragraph">
+              <wp:posOffset>-2540</wp:posOffset>
+            </wp:positionV>
+            <wp:extent cx="5013325" cy="2228850"/>
+            <wp:effectExtent l="0" t="0" r="0" b="0"/>
+            <wp:wrapNone/>
+            <wp:docPr id="1532213229" name="Imagem 1" descr="Tela de celular com aplicativo aberto&#10;&#10;O conteúdo gerado por IA pode estar incorreto."/>
             <wp:cNvGraphicFramePr>
               <a:graphicFrameLocks xmlns:a="http://schemas.openxmlformats.org/drawingml/2006/main" noChangeAspect="1"/>
             </wp:cNvGraphicFramePr>
@@ -3941,11 +4306,17 @@
               <a:graphicData uri="http://schemas.openxmlformats.org/drawingml/2006/picture">
                 <pic:pic xmlns:pic="http://schemas.openxmlformats.org/drawingml/2006/picture">
                   <pic:nvPicPr>
-                    <pic:cNvPr id="170784350" name="Imagem 1" descr="Tela de celular com aplicativo aberto&#10;&#10;O conteúdo gerado por IA pode estar incorreto."/>
+                    <pic:cNvPr id="1532213229" name="Imagem 1" descr="Tela de celular com aplicativo aberto&#10;&#10;O conteúdo gerado por IA pode estar incorreto."/>
                     <pic:cNvPicPr/>
                   </pic:nvPicPr>
                   <pic:blipFill>
-                    <a:blip r:embed="rId12"/>
+                    <a:blip r:embed="rId13" cstate="print">
+                      <a:extLst>
+                        <a:ext uri="{28A0092B-C50C-407E-A947-70E740481C1C}">
+                          <a14:useLocalDpi xmlns:a14="http://schemas.microsoft.com/office/drawing/2010/main" val="0"/>
+                        </a:ext>
+                      </a:extLst>
+                    </a:blip>
                     <a:stretch>
                       <a:fillRect/>
                     </a:stretch>
@@ -3953,7 +4324,7 @@
                   <pic:spPr>
                     <a:xfrm>
                       <a:off x="0" y="0"/>
-                      <a:ext cx="4421378" cy="2273627"/>
+                      <a:ext cx="5013325" cy="2228850"/>
                     </a:xfrm>
                     <a:prstGeom prst="rect">
                       <a:avLst/>
@@ -3962,12 +4333,12 @@
                 </pic:pic>
               </a:graphicData>
             </a:graphic>
-          </wp:inline>
+          </wp:anchor>
         </w:drawing>
       </w:r>
     </w:p>
     <w:sectPr>
-      <w:headerReference w:type="default" r:id="rId13"/>
+      <w:headerReference w:type="default" r:id="rId14"/>
       <w:pgSz w:w="11906" w:h="16838"/>
       <w:pgMar w:top="1701" w:right="1134" w:bottom="1134" w:left="1701" w:header="720" w:footer="720" w:gutter="0"/>
       <w:cols w:space="720"/>
@@ -7404,6 +7775,7 @@
   <w:style w:type="character" w:default="1" w:styleId="Fontepargpadro">
     <w:name w:val="Default Paragraph Font"/>
     <w:uiPriority w:val="1"/>
+    <w:semiHidden/>
     <w:unhideWhenUsed/>
   </w:style>
   <w:style w:type="table" w:default="1" w:styleId="Tabelanormal">

</xml_diff>